<commit_message>
analysis drafted, just geopy left
</commit_message>
<xml_diff>
--- a/docs/draft_report.docx
+++ b/docs/draft_report.docx
@@ -2034,6 +2034,125 @@
     </w:p>
     <w:p>
       <w:pPr>
+        <w:rPr>
+          <w:rFonts w:ascii="Arial" w:hAnsi="Arial" w:cs="Arial"/>
+        </w:rPr>
+      </w:pPr>
+    </w:p>
+    <w:p>
+      <w:pPr>
+        <w:rPr>
+          <w:rFonts w:ascii="Arial" w:hAnsi="Arial" w:cs="Arial"/>
+        </w:rPr>
+      </w:pPr>
+    </w:p>
+    <w:p>
+      <w:pPr>
+        <w:rPr>
+          <w:rFonts w:ascii="Arial" w:hAnsi="Arial" w:cs="Arial"/>
+        </w:rPr>
+      </w:pPr>
+    </w:p>
+    <w:p>
+      <w:pPr>
+        <w:rPr>
+          <w:rFonts w:ascii="Arial" w:hAnsi="Arial" w:cs="Arial"/>
+        </w:rPr>
+      </w:pPr>
+    </w:p>
+    <w:p>
+      <w:pPr>
+        <w:rPr>
+          <w:rFonts w:ascii="Arial" w:hAnsi="Arial" w:cs="Arial"/>
+        </w:rPr>
+      </w:pPr>
+    </w:p>
+    <w:p>
+      <w:pPr>
+        <w:rPr>
+          <w:rFonts w:ascii="Arial" w:hAnsi="Arial" w:cs="Arial"/>
+        </w:rPr>
+      </w:pPr>
+    </w:p>
+    <w:p>
+      <w:pPr>
+        <w:rPr>
+          <w:rFonts w:ascii="Arial" w:hAnsi="Arial" w:cs="Arial"/>
+        </w:rPr>
+      </w:pPr>
+    </w:p>
+    <w:p>
+      <w:pPr>
+        <w:rPr>
+          <w:rFonts w:ascii="Arial" w:hAnsi="Arial" w:cs="Arial"/>
+        </w:rPr>
+      </w:pPr>
+    </w:p>
+    <w:p>
+      <w:pPr>
+        <w:rPr>
+          <w:rFonts w:ascii="Arial" w:hAnsi="Arial" w:cs="Arial"/>
+        </w:rPr>
+      </w:pPr>
+    </w:p>
+    <w:p>
+      <w:pPr>
+        <w:rPr>
+          <w:rFonts w:ascii="Arial" w:hAnsi="Arial" w:cs="Arial"/>
+        </w:rPr>
+      </w:pPr>
+    </w:p>
+    <w:p>
+      <w:pPr>
+        <w:rPr>
+          <w:rFonts w:ascii="Arial" w:hAnsi="Arial" w:cs="Arial"/>
+        </w:rPr>
+      </w:pPr>
+    </w:p>
+    <w:p>
+      <w:pPr>
+        <w:rPr>
+          <w:rFonts w:ascii="Arial" w:hAnsi="Arial" w:cs="Arial"/>
+        </w:rPr>
+      </w:pPr>
+    </w:p>
+    <w:p>
+      <w:pPr>
+        <w:rPr>
+          <w:rFonts w:ascii="Arial" w:hAnsi="Arial" w:cs="Arial"/>
+        </w:rPr>
+      </w:pPr>
+    </w:p>
+    <w:p>
+      <w:pPr>
+        <w:rPr>
+          <w:rFonts w:ascii="Arial" w:hAnsi="Arial" w:cs="Arial"/>
+        </w:rPr>
+      </w:pPr>
+    </w:p>
+    <w:p>
+      <w:pPr>
+        <w:rPr>
+          <w:rFonts w:ascii="Arial" w:hAnsi="Arial" w:cs="Arial"/>
+        </w:rPr>
+      </w:pPr>
+    </w:p>
+    <w:p>
+      <w:pPr>
+        <w:rPr>
+          <w:rFonts w:ascii="Arial" w:hAnsi="Arial" w:cs="Arial"/>
+        </w:rPr>
+      </w:pPr>
+    </w:p>
+    <w:p>
+      <w:pPr>
+        <w:rPr>
+          <w:rFonts w:ascii="Arial" w:hAnsi="Arial" w:cs="Arial"/>
+        </w:rPr>
+      </w:pPr>
+    </w:p>
+    <w:p>
+      <w:pPr>
         <w:pStyle w:val="Heading3"/>
         <w:rPr>
           <w:rFonts w:ascii="Arial" w:hAnsi="Arial" w:cs="Arial"/>
@@ -2044,6 +2163,7 @@
         <w:rPr>
           <w:rFonts w:ascii="Arial" w:hAnsi="Arial" w:cs="Arial"/>
         </w:rPr>
+        <w:lastRenderedPageBreak/>
         <w:t xml:space="preserve">Time </w:t>
       </w:r>
       <w:r>
@@ -2198,11 +2318,10 @@
           <w:rFonts w:ascii="Arial" w:hAnsi="Arial" w:cs="Arial"/>
           <w:noProof/>
         </w:rPr>
-        <w:lastRenderedPageBreak/>
         <w:drawing>
-          <wp:inline distT="0" distB="0" distL="0" distR="0" wp14:anchorId="6043C1EB" wp14:editId="0FB1E5DF">
-            <wp:extent cx="4876800" cy="2714958"/>
-            <wp:effectExtent l="0" t="0" r="0" b="9525"/>
+          <wp:inline distT="0" distB="0" distL="0" distR="0" wp14:anchorId="6043C1EB" wp14:editId="4C176920">
+            <wp:extent cx="6724052" cy="3743340"/>
+            <wp:effectExtent l="0" t="0" r="635" b="0"/>
             <wp:docPr id="132903012" name="Picture 1" descr="A graph with many dots&#10;&#10;Description automatically generated with medium confidence"/>
             <wp:cNvGraphicFramePr>
               <a:graphicFrameLocks xmlns:a="http://schemas.openxmlformats.org/drawingml/2006/main" noChangeAspect="1"/>
@@ -2232,7 +2351,7 @@
                   <pic:spPr bwMode="auto">
                     <a:xfrm>
                       <a:off x="0" y="0"/>
-                      <a:ext cx="4990942" cy="2778502"/>
+                      <a:ext cx="6947138" cy="3867534"/>
                     </a:xfrm>
                     <a:prstGeom prst="rect">
                       <a:avLst/>
@@ -2248,6 +2367,14 @@
           </wp:inline>
         </w:drawing>
       </w:r>
+    </w:p>
+    <w:p>
+      <w:pPr>
+        <w:jc w:val="center"/>
+        <w:rPr>
+          <w:rFonts w:ascii="Arial" w:hAnsi="Arial" w:cs="Arial"/>
+        </w:rPr>
+      </w:pPr>
     </w:p>
     <w:p>
       <w:pPr>
@@ -2338,7 +2465,7 @@
           <w:noProof/>
         </w:rPr>
         <w:drawing>
-          <wp:inline distT="0" distB="0" distL="0" distR="0" wp14:anchorId="5185F535" wp14:editId="5FEB2AC6">
+          <wp:inline distT="0" distB="0" distL="0" distR="0" wp14:anchorId="5185F535" wp14:editId="3ADC84C7">
             <wp:extent cx="2157097" cy="1719824"/>
             <wp:effectExtent l="0" t="0" r="2540" b="8890"/>
             <wp:docPr id="457960334" name="Picture 2" descr="A chart of a distribution of a product&#10;&#10;Description automatically generated with medium confidence"/>
@@ -2465,6 +2592,7 @@
         <w:rPr>
           <w:rFonts w:ascii="Arial" w:hAnsi="Arial" w:cs="Arial"/>
         </w:rPr>
+        <w:lastRenderedPageBreak/>
         <w:t>Time analysis of incidents from 2021 to 2023 shows:</w:t>
       </w:r>
     </w:p>
@@ -2542,34 +2670,250 @@
           <w:rFonts w:ascii="Arial" w:hAnsi="Arial" w:cs="Arial"/>
         </w:rPr>
       </w:pPr>
-    </w:p>
-    <w:p>
-      <w:pPr>
-        <w:rPr>
-          <w:rFonts w:ascii="Arial" w:hAnsi="Arial" w:cs="Arial"/>
-        </w:rPr>
-      </w:pPr>
-    </w:p>
-    <w:p>
-      <w:pPr>
-        <w:rPr>
-          <w:rFonts w:ascii="Arial" w:hAnsi="Arial" w:cs="Arial"/>
-        </w:rPr>
-      </w:pPr>
-      <w:commentRangeStart w:id="8"/>
-      <w:r>
-        <w:rPr>
-          <w:rFonts w:ascii="Arial" w:hAnsi="Arial" w:cs="Arial"/>
-        </w:rPr>
-        <w:t>INSERT Linear regression (date/time)</w:t>
-      </w:r>
-      <w:commentRangeEnd w:id="8"/>
-      <w:r>
-        <w:rPr>
-          <w:rStyle w:val="CommentReference"/>
-        </w:rPr>
-        <w:commentReference w:id="8"/>
-      </w:r>
+      <w:r>
+        <w:rPr>
+          <w:rFonts w:ascii="Arial" w:hAnsi="Arial" w:cs="Arial"/>
+        </w:rPr>
+        <w:t>One might expect that the shout</w:t>
+      </w:r>
+      <w:r>
+        <w:rPr>
+          <w:rFonts w:ascii="Arial" w:hAnsi="Arial" w:cs="Arial"/>
+        </w:rPr>
+        <w:t xml:space="preserve"> </w:t>
+      </w:r>
+      <w:r>
+        <w:rPr>
+          <w:rFonts w:ascii="Arial" w:hAnsi="Arial" w:cs="Arial"/>
+        </w:rPr>
+        <w:t>to</w:t>
+      </w:r>
+      <w:r>
+        <w:rPr>
+          <w:rFonts w:ascii="Arial" w:hAnsi="Arial" w:cs="Arial"/>
+        </w:rPr>
+        <w:t xml:space="preserve"> </w:t>
+      </w:r>
+      <w:r>
+        <w:rPr>
+          <w:rFonts w:ascii="Arial" w:hAnsi="Arial" w:cs="Arial"/>
+        </w:rPr>
+        <w:t>return</w:t>
+      </w:r>
+      <w:r>
+        <w:rPr>
+          <w:rFonts w:ascii="Arial" w:hAnsi="Arial" w:cs="Arial"/>
+        </w:rPr>
+        <w:t xml:space="preserve"> </w:t>
+      </w:r>
+      <w:r>
+        <w:rPr>
+          <w:rFonts w:ascii="Arial" w:hAnsi="Arial" w:cs="Arial"/>
+        </w:rPr>
+        <w:t xml:space="preserve">time would decrease over time. </w:t>
+      </w:r>
+    </w:p>
+    <w:p>
+      <w:pPr>
+        <w:rPr>
+          <w:rFonts w:ascii="Arial" w:hAnsi="Arial" w:cs="Arial"/>
+        </w:rPr>
+      </w:pPr>
+    </w:p>
+    <w:p>
+      <w:pPr>
+        <w:jc w:val="center"/>
+        <w:rPr>
+          <w:rFonts w:ascii="Arial" w:hAnsi="Arial" w:cs="Arial"/>
+        </w:rPr>
+      </w:pPr>
+      <w:r>
+        <w:rPr>
+          <w:rFonts w:ascii="Arial" w:hAnsi="Arial" w:cs="Arial"/>
+          <w:noProof/>
+        </w:rPr>
+        <w:drawing>
+          <wp:inline distT="0" distB="0" distL="0" distR="0" wp14:anchorId="65D3B7A7" wp14:editId="54D212E5">
+            <wp:extent cx="6447600" cy="4098404"/>
+            <wp:effectExtent l="0" t="0" r="0" b="0"/>
+            <wp:docPr id="2132208222" name="Picture 1" descr="A graph with colored dots&#10;&#10;Description automatically generated with medium confidence"/>
+            <wp:cNvGraphicFramePr>
+              <a:graphicFrameLocks xmlns:a="http://schemas.openxmlformats.org/drawingml/2006/main" noChangeAspect="1"/>
+            </wp:cNvGraphicFramePr>
+            <a:graphic xmlns:a="http://schemas.openxmlformats.org/drawingml/2006/main">
+              <a:graphicData uri="http://schemas.openxmlformats.org/drawingml/2006/picture">
+                <pic:pic xmlns:pic="http://schemas.openxmlformats.org/drawingml/2006/picture">
+                  <pic:nvPicPr>
+                    <pic:cNvPr id="2132208222" name="Picture 1" descr="A graph with colored dots&#10;&#10;Description automatically generated with medium confidence"/>
+                    <pic:cNvPicPr>
+                      <a:picLocks noChangeAspect="1" noChangeArrowheads="1"/>
+                    </pic:cNvPicPr>
+                  </pic:nvPicPr>
+                  <pic:blipFill>
+                    <a:blip r:embed="rId15">
+                      <a:extLst>
+                        <a:ext uri="{28A0092B-C50C-407E-A947-70E740481C1C}">
+                          <a14:useLocalDpi xmlns:a14="http://schemas.microsoft.com/office/drawing/2010/main" val="0"/>
+                        </a:ext>
+                      </a:extLst>
+                    </a:blip>
+                    <a:srcRect/>
+                    <a:stretch>
+                      <a:fillRect/>
+                    </a:stretch>
+                  </pic:blipFill>
+                  <pic:spPr bwMode="auto">
+                    <a:xfrm>
+                      <a:off x="0" y="0"/>
+                      <a:ext cx="6561970" cy="4171103"/>
+                    </a:xfrm>
+                    <a:prstGeom prst="rect">
+                      <a:avLst/>
+                    </a:prstGeom>
+                    <a:noFill/>
+                    <a:ln>
+                      <a:noFill/>
+                    </a:ln>
+                  </pic:spPr>
+                </pic:pic>
+              </a:graphicData>
+            </a:graphic>
+          </wp:inline>
+        </w:drawing>
+      </w:r>
+    </w:p>
+    <w:p>
+      <w:pPr>
+        <w:jc w:val="center"/>
+        <w:rPr>
+          <w:rFonts w:ascii="Arial" w:hAnsi="Arial" w:cs="Arial"/>
+        </w:rPr>
+      </w:pPr>
+    </w:p>
+    <w:p>
+      <w:pPr>
+        <w:rPr>
+          <w:rFonts w:ascii="Arial" w:hAnsi="Arial" w:cs="Arial"/>
+        </w:rPr>
+      </w:pPr>
+    </w:p>
+    <w:p>
+      <w:pPr>
+        <w:rPr>
+          <w:rFonts w:ascii="Arial" w:hAnsi="Arial" w:cs="Arial"/>
+        </w:rPr>
+      </w:pPr>
+      <w:r>
+        <w:rPr>
+          <w:rFonts w:ascii="Arial" w:hAnsi="Arial" w:cs="Arial"/>
+        </w:rPr>
+        <w:t xml:space="preserve">However, the </w:t>
+      </w:r>
+      <w:r>
+        <w:rPr>
+          <w:rFonts w:ascii="Arial" w:hAnsi="Arial" w:cs="Arial"/>
+        </w:rPr>
+        <w:t>graph above</w:t>
+      </w:r>
+      <w:r>
+        <w:rPr>
+          <w:rFonts w:ascii="Arial" w:hAnsi="Arial" w:cs="Arial"/>
+        </w:rPr>
+        <w:t xml:space="preserve"> </w:t>
+      </w:r>
+      <w:r>
+        <w:rPr>
+          <w:rFonts w:ascii="Arial" w:hAnsi="Arial" w:cs="Arial"/>
+        </w:rPr>
+        <w:t xml:space="preserve">though showing a trend does not provide a </w:t>
+      </w:r>
+      <w:proofErr w:type="spellStart"/>
+      <w:r>
+        <w:rPr>
+          <w:rFonts w:ascii="Arial" w:hAnsi="Arial" w:cs="Arial"/>
+        </w:rPr>
+        <w:t>meaniful</w:t>
+      </w:r>
+      <w:proofErr w:type="spellEnd"/>
+      <w:r>
+        <w:rPr>
+          <w:rFonts w:ascii="Arial" w:hAnsi="Arial" w:cs="Arial"/>
+        </w:rPr>
+        <w:t xml:space="preserve"> model for this assumption. </w:t>
+      </w:r>
+      <w:r>
+        <w:rPr>
+          <w:rFonts w:ascii="Arial" w:hAnsi="Arial" w:cs="Arial"/>
+        </w:rPr>
+        <w:t>Th</w:t>
+      </w:r>
+      <w:r>
+        <w:rPr>
+          <w:rFonts w:ascii="Arial" w:hAnsi="Arial" w:cs="Arial"/>
+        </w:rPr>
+        <w:t>is is because the</w:t>
+      </w:r>
+      <w:r>
+        <w:rPr>
+          <w:rFonts w:ascii="Arial" w:hAnsi="Arial" w:cs="Arial"/>
+        </w:rPr>
+        <w:t xml:space="preserve"> R-squared values for each linear regression are close to 0, with high Mean Squared Error values, indicating that the linear regression model does not fit the data well.</w:t>
+      </w:r>
+      <w:r>
+        <w:rPr>
+          <w:rFonts w:ascii="Arial" w:hAnsi="Arial" w:cs="Arial"/>
+        </w:rPr>
+        <w:t xml:space="preserve"> </w:t>
+      </w:r>
+      <w:r>
+        <w:rPr>
+          <w:rFonts w:ascii="Arial" w:hAnsi="Arial" w:cs="Arial"/>
+        </w:rPr>
+        <w:t>This is understandable due to the variable nature of incident times, the numerous factors that can affect the shout</w:t>
+      </w:r>
+      <w:r>
+        <w:rPr>
+          <w:rFonts w:ascii="Arial" w:hAnsi="Arial" w:cs="Arial"/>
+        </w:rPr>
+        <w:t xml:space="preserve"> </w:t>
+      </w:r>
+      <w:r>
+        <w:rPr>
+          <w:rFonts w:ascii="Arial" w:hAnsi="Arial" w:cs="Arial"/>
+        </w:rPr>
+        <w:t>to</w:t>
+      </w:r>
+      <w:r>
+        <w:rPr>
+          <w:rFonts w:ascii="Arial" w:hAnsi="Arial" w:cs="Arial"/>
+        </w:rPr>
+        <w:t xml:space="preserve"> </w:t>
+      </w:r>
+      <w:r>
+        <w:rPr>
+          <w:rFonts w:ascii="Arial" w:hAnsi="Arial" w:cs="Arial"/>
+        </w:rPr>
+        <w:t>return</w:t>
+      </w:r>
+      <w:r>
+        <w:rPr>
+          <w:rFonts w:ascii="Arial" w:hAnsi="Arial" w:cs="Arial"/>
+        </w:rPr>
+        <w:t xml:space="preserve"> </w:t>
+      </w:r>
+      <w:r>
+        <w:rPr>
+          <w:rFonts w:ascii="Arial" w:hAnsi="Arial" w:cs="Arial"/>
+        </w:rPr>
+        <w:t>time, and the limited data points.</w:t>
+      </w:r>
+    </w:p>
+    <w:p>
+      <w:pPr>
+        <w:rPr>
+          <w:rFonts w:ascii="Arial" w:hAnsi="Arial" w:cs="Arial"/>
+        </w:rPr>
+      </w:pPr>
     </w:p>
     <w:p>
       <w:pPr>
@@ -2620,7 +2964,7 @@
           <w:rFonts w:ascii="Arial" w:hAnsi="Arial" w:cs="Arial"/>
         </w:rPr>
       </w:pPr>
-      <w:bookmarkStart w:id="9" w:name="_Toc167198644"/>
+      <w:bookmarkStart w:id="8" w:name="_Toc167198644"/>
       <w:r>
         <w:rPr>
           <w:rFonts w:ascii="Arial" w:hAnsi="Arial" w:cs="Arial"/>
@@ -2646,7 +2990,7 @@
         </w:rPr>
         <w:t>ags</w:t>
       </w:r>
-      <w:bookmarkEnd w:id="9"/>
+      <w:bookmarkEnd w:id="8"/>
     </w:p>
     <w:p>
       <w:pPr>
@@ -2937,7 +3281,7 @@
                     </pic:cNvPicPr>
                   </pic:nvPicPr>
                   <pic:blipFill>
-                    <a:blip r:embed="rId18">
+                    <a:blip r:embed="rId16">
                       <a:extLst>
                         <a:ext uri="{28A0092B-C50C-407E-A947-70E740481C1C}">
                           <a14:useLocalDpi xmlns:a14="http://schemas.microsoft.com/office/drawing/2010/main" val="0"/>
@@ -3005,7 +3349,7 @@
                     </pic:cNvPicPr>
                   </pic:nvPicPr>
                   <pic:blipFill>
-                    <a:blip r:embed="rId19">
+                    <a:blip r:embed="rId17">
                       <a:extLst>
                         <a:ext uri="{28A0092B-C50C-407E-A947-70E740481C1C}">
                           <a14:useLocalDpi xmlns:a14="http://schemas.microsoft.com/office/drawing/2010/main" val="0"/>
@@ -3074,7 +3418,7 @@
                     </pic:cNvPicPr>
                   </pic:nvPicPr>
                   <pic:blipFill>
-                    <a:blip r:embed="rId20">
+                    <a:blip r:embed="rId18">
                       <a:extLst>
                         <a:ext uri="{28A0092B-C50C-407E-A947-70E740481C1C}">
                           <a14:useLocalDpi xmlns:a14="http://schemas.microsoft.com/office/drawing/2010/main" val="0"/>
@@ -3277,7 +3621,7 @@
                     </pic:cNvPicPr>
                   </pic:nvPicPr>
                   <pic:blipFill>
-                    <a:blip r:embed="rId21">
+                    <a:blip r:embed="rId19">
                       <a:extLst>
                         <a:ext uri="{28A0092B-C50C-407E-A947-70E740481C1C}">
                           <a14:useLocalDpi xmlns:a14="http://schemas.microsoft.com/office/drawing/2010/main" val="0"/>
@@ -3561,14 +3905,14 @@
           <w:rFonts w:ascii="Arial" w:hAnsi="Arial" w:cs="Arial"/>
         </w:rPr>
       </w:pPr>
-      <w:bookmarkStart w:id="10" w:name="_Toc167198645"/>
+      <w:bookmarkStart w:id="9" w:name="_Toc167198645"/>
       <w:r>
         <w:rPr>
           <w:rFonts w:ascii="Arial" w:hAnsi="Arial" w:cs="Arial"/>
         </w:rPr>
         <w:t>Crew Analysis</w:t>
       </w:r>
-      <w:bookmarkEnd w:id="10"/>
+      <w:bookmarkEnd w:id="9"/>
       <w:r>
         <w:rPr>
           <w:rFonts w:ascii="Arial" w:hAnsi="Arial" w:cs="Arial"/>
@@ -3655,7 +3999,7 @@
                     </pic:cNvPicPr>
                   </pic:nvPicPr>
                   <pic:blipFill>
-                    <a:blip r:embed="rId22">
+                    <a:blip r:embed="rId20">
                       <a:extLst>
                         <a:ext uri="{28A0092B-C50C-407E-A947-70E740481C1C}">
                           <a14:useLocalDpi xmlns:a14="http://schemas.microsoft.com/office/drawing/2010/main" val="0"/>
@@ -3709,7 +4053,7 @@
                     </pic:cNvPicPr>
                   </pic:nvPicPr>
                   <pic:blipFill>
-                    <a:blip r:embed="rId23">
+                    <a:blip r:embed="rId21">
                       <a:extLst>
                         <a:ext uri="{28A0092B-C50C-407E-A947-70E740481C1C}">
                           <a14:useLocalDpi xmlns:a14="http://schemas.microsoft.com/office/drawing/2010/main" val="0"/>
@@ -3771,7 +4115,7 @@
                     </pic:cNvPicPr>
                   </pic:nvPicPr>
                   <pic:blipFill>
-                    <a:blip r:embed="rId24">
+                    <a:blip r:embed="rId22">
                       <a:extLst>
                         <a:ext uri="{28A0092B-C50C-407E-A947-70E740481C1C}">
                           <a14:useLocalDpi xmlns:a14="http://schemas.microsoft.com/office/drawing/2010/main" val="0"/>
@@ -3825,7 +4169,7 @@
                     </pic:cNvPicPr>
                   </pic:nvPicPr>
                   <pic:blipFill>
-                    <a:blip r:embed="rId25">
+                    <a:blip r:embed="rId23">
                       <a:extLst>
                         <a:ext uri="{28A0092B-C50C-407E-A947-70E740481C1C}">
                           <a14:useLocalDpi xmlns:a14="http://schemas.microsoft.com/office/drawing/2010/main" val="0"/>
@@ -3942,55 +4286,33 @@
         <w:rPr>
           <w:rFonts w:ascii="Arial" w:hAnsi="Arial" w:cs="Arial"/>
         </w:rPr>
-        <w:t xml:space="preserve">We now determine the range in times that regular members </w:t>
-      </w:r>
-      <w:commentRangeStart w:id="11"/>
-      <w:r>
-        <w:rPr>
-          <w:rFonts w:ascii="Arial" w:hAnsi="Arial" w:cs="Arial"/>
-        </w:rPr>
-        <w:t>cover</w:t>
-      </w:r>
-      <w:commentRangeEnd w:id="11"/>
-      <w:r>
-        <w:rPr>
-          <w:rStyle w:val="CommentReference"/>
-        </w:rPr>
-        <w:commentReference w:id="11"/>
-      </w:r>
-      <w:r>
-        <w:rPr>
-          <w:rFonts w:ascii="Arial" w:hAnsi="Arial" w:cs="Arial"/>
-        </w:rPr>
-        <w:t>.</w:t>
-      </w:r>
-    </w:p>
-    <w:p>
-      <w:pPr>
+        <w:t>We now determine the range in times that regular members cover.</w:t>
+      </w:r>
+    </w:p>
+    <w:p>
+      <w:pPr>
+        <w:rPr>
+          <w:rFonts w:ascii="Arial" w:hAnsi="Arial" w:cs="Arial"/>
+        </w:rPr>
+      </w:pPr>
+    </w:p>
+    <w:p>
+      <w:pPr>
+        <w:jc w:val="center"/>
+        <w:rPr>
+          <w:rFonts w:ascii="Arial" w:hAnsi="Arial" w:cs="Arial"/>
+        </w:rPr>
+      </w:pPr>
+      <w:r>
         <w:rPr>
           <w:rFonts w:ascii="Arial" w:hAnsi="Arial" w:cs="Arial"/>
           <w:noProof/>
         </w:rPr>
-      </w:pPr>
-    </w:p>
-    <w:p>
-      <w:pPr>
-        <w:jc w:val="center"/>
-        <w:rPr>
-          <w:rFonts w:ascii="Arial" w:hAnsi="Arial" w:cs="Arial"/>
-          <w:noProof/>
-        </w:rPr>
-      </w:pPr>
-      <w:r>
-        <w:rPr>
-          <w:rFonts w:ascii="Arial" w:hAnsi="Arial" w:cs="Arial"/>
-          <w:noProof/>
-        </w:rPr>
         <w:drawing>
-          <wp:inline distT="0" distB="0" distL="0" distR="0" wp14:anchorId="044308F0" wp14:editId="786CF10F">
-            <wp:extent cx="5268862" cy="3327990"/>
-            <wp:effectExtent l="0" t="0" r="8255" b="6350"/>
-            <wp:docPr id="1981893209" name="Picture 12" descr="A chart with different colored squares&#10;&#10;Description automatically generated"/>
+          <wp:inline distT="0" distB="0" distL="0" distR="0" wp14:anchorId="308CA872" wp14:editId="7B35392E">
+            <wp:extent cx="5800953" cy="3297634"/>
+            <wp:effectExtent l="0" t="0" r="9525" b="0"/>
+            <wp:docPr id="2058114380" name="Picture 4"/>
             <wp:cNvGraphicFramePr>
               <a:graphicFrameLocks xmlns:a="http://schemas.openxmlformats.org/drawingml/2006/main" noChangeAspect="1"/>
             </wp:cNvGraphicFramePr>
@@ -3998,13 +4320,13 @@
               <a:graphicData uri="http://schemas.openxmlformats.org/drawingml/2006/picture">
                 <pic:pic xmlns:pic="http://schemas.openxmlformats.org/drawingml/2006/picture">
                   <pic:nvPicPr>
-                    <pic:cNvPr id="1981893209" name="Picture 12" descr="A chart with different colored squares&#10;&#10;Description automatically generated"/>
+                    <pic:cNvPr id="0" name="Picture 4"/>
                     <pic:cNvPicPr>
                       <a:picLocks noChangeAspect="1" noChangeArrowheads="1"/>
                     </pic:cNvPicPr>
                   </pic:nvPicPr>
                   <pic:blipFill>
-                    <a:blip r:embed="rId26">
+                    <a:blip r:embed="rId24">
                       <a:extLst>
                         <a:ext uri="{28A0092B-C50C-407E-A947-70E740481C1C}">
                           <a14:useLocalDpi xmlns:a14="http://schemas.microsoft.com/office/drawing/2010/main" val="0"/>
@@ -4019,7 +4341,7 @@
                   <pic:spPr bwMode="auto">
                     <a:xfrm>
                       <a:off x="0" y="0"/>
-                      <a:ext cx="5297547" cy="3346108"/>
+                      <a:ext cx="5829737" cy="3313997"/>
                     </a:xfrm>
                     <a:prstGeom prst="rect">
                       <a:avLst/>
@@ -4035,25 +4357,25 @@
           </wp:inline>
         </w:drawing>
       </w:r>
-      <w:commentRangeStart w:id="12"/>
-      <w:commentRangeEnd w:id="12"/>
-      <w:r>
-        <w:rPr>
-          <w:rStyle w:val="CommentReference"/>
-          <w:rFonts w:ascii="Arial" w:hAnsi="Arial" w:cs="Arial"/>
-        </w:rPr>
-        <w:commentReference w:id="12"/>
-      </w:r>
-      <w:r>
+    </w:p>
+    <w:p>
+      <w:pPr>
+        <w:jc w:val="center"/>
         <w:rPr>
           <w:rFonts w:ascii="Arial" w:hAnsi="Arial" w:cs="Arial"/>
           <w:noProof/>
         </w:rPr>
+      </w:pPr>
+      <w:r>
+        <w:rPr>
+          <w:rFonts w:ascii="Arial" w:hAnsi="Arial" w:cs="Arial"/>
+          <w:noProof/>
+        </w:rPr>
         <w:drawing>
-          <wp:inline distT="0" distB="0" distL="0" distR="0" wp14:anchorId="7D3FA583" wp14:editId="4402B485">
-            <wp:extent cx="5149712" cy="3276600"/>
-            <wp:effectExtent l="0" t="0" r="0" b="0"/>
-            <wp:docPr id="612459935" name="Picture 11" descr="A chart with different colored squares&#10;&#10;Description automatically generated"/>
+          <wp:inline distT="0" distB="0" distL="0" distR="0" wp14:anchorId="53520E4D" wp14:editId="3C2A4CC9">
+            <wp:extent cx="5822899" cy="3310108"/>
+            <wp:effectExtent l="0" t="0" r="6985" b="5080"/>
+            <wp:docPr id="17768131" name="Picture 5"/>
             <wp:cNvGraphicFramePr>
               <a:graphicFrameLocks xmlns:a="http://schemas.openxmlformats.org/drawingml/2006/main" noChangeAspect="1"/>
             </wp:cNvGraphicFramePr>
@@ -4061,13 +4383,13 @@
               <a:graphicData uri="http://schemas.openxmlformats.org/drawingml/2006/picture">
                 <pic:pic xmlns:pic="http://schemas.openxmlformats.org/drawingml/2006/picture">
                   <pic:nvPicPr>
-                    <pic:cNvPr id="612459935" name="Picture 11" descr="A chart with different colored squares&#10;&#10;Description automatically generated"/>
+                    <pic:cNvPr id="0" name="Picture 5"/>
                     <pic:cNvPicPr>
                       <a:picLocks noChangeAspect="1" noChangeArrowheads="1"/>
                     </pic:cNvPicPr>
                   </pic:nvPicPr>
                   <pic:blipFill>
-                    <a:blip r:embed="rId27">
+                    <a:blip r:embed="rId25">
                       <a:extLst>
                         <a:ext uri="{28A0092B-C50C-407E-A947-70E740481C1C}">
                           <a14:useLocalDpi xmlns:a14="http://schemas.microsoft.com/office/drawing/2010/main" val="0"/>
@@ -4082,7 +4404,7 @@
                   <pic:spPr bwMode="auto">
                     <a:xfrm>
                       <a:off x="0" y="0"/>
-                      <a:ext cx="5183477" cy="3298084"/>
+                      <a:ext cx="5836353" cy="3317756"/>
                     </a:xfrm>
                     <a:prstGeom prst="rect">
                       <a:avLst/>
@@ -4101,15 +4423,41 @@
     </w:p>
     <w:p>
       <w:pPr>
-        <w:rPr>
-          <w:rFonts w:ascii="Arial" w:hAnsi="Arial" w:cs="Arial"/>
-        </w:rPr>
-      </w:pPr>
-      <w:r>
-        <w:rPr>
-          <w:rFonts w:ascii="Arial" w:hAnsi="Arial" w:cs="Arial"/>
-        </w:rPr>
-        <w:lastRenderedPageBreak/>
+        <w:jc w:val="center"/>
+        <w:rPr>
+          <w:rFonts w:ascii="Arial" w:hAnsi="Arial" w:cs="Arial"/>
+          <w:noProof/>
+        </w:rPr>
+      </w:pPr>
+    </w:p>
+    <w:p>
+      <w:pPr>
+        <w:jc w:val="center"/>
+        <w:rPr>
+          <w:rFonts w:ascii="Arial" w:hAnsi="Arial" w:cs="Arial"/>
+          <w:noProof/>
+        </w:rPr>
+      </w:pPr>
+    </w:p>
+    <w:p>
+      <w:pPr>
+        <w:jc w:val="center"/>
+        <w:rPr>
+          <w:rFonts w:ascii="Arial" w:hAnsi="Arial" w:cs="Arial"/>
+          <w:noProof/>
+        </w:rPr>
+      </w:pPr>
+    </w:p>
+    <w:p>
+      <w:pPr>
+        <w:rPr>
+          <w:rFonts w:ascii="Arial" w:hAnsi="Arial" w:cs="Arial"/>
+        </w:rPr>
+      </w:pPr>
+      <w:r>
+        <w:rPr>
+          <w:rFonts w:ascii="Arial" w:hAnsi="Arial" w:cs="Arial"/>
+        </w:rPr>
         <w:t xml:space="preserve">To mitigate the risk of lacking experienced members and ensure that training is effectively passed on to the next generation, we aim to identify the best candidates for training based on their activity levels and attendance patterns. By implementing a structured </w:t>
       </w:r>
       <w:r>
@@ -4474,11 +4822,11 @@
       <w:pPr>
         <w:pStyle w:val="Heading3"/>
       </w:pPr>
-      <w:bookmarkStart w:id="13" w:name="_Toc167198646"/>
+      <w:bookmarkStart w:id="10" w:name="_Toc167198646"/>
       <w:r>
         <w:t>Training</w:t>
       </w:r>
-      <w:bookmarkEnd w:id="13"/>
+      <w:bookmarkEnd w:id="10"/>
     </w:p>
     <w:p>
       <w:pPr>
@@ -4724,7 +5072,7 @@
           <w:rFonts w:ascii="Arial" w:hAnsi="Arial" w:cs="Arial"/>
         </w:rPr>
       </w:pPr>
-      <w:bookmarkStart w:id="14" w:name="_Toc167198647"/>
+      <w:bookmarkStart w:id="11" w:name="_Toc167198647"/>
       <w:r>
         <w:rPr>
           <w:rFonts w:ascii="Arial" w:hAnsi="Arial" w:cs="Arial"/>
@@ -4743,7 +5091,7 @@
         </w:rPr>
         <w:t>ap</w:t>
       </w:r>
-      <w:bookmarkEnd w:id="14"/>
+      <w:bookmarkEnd w:id="11"/>
     </w:p>
     <w:p>
       <w:pPr>
@@ -4969,7 +5317,7 @@
           <w:rFonts w:ascii="Arial" w:hAnsi="Arial" w:cs="Arial"/>
         </w:rPr>
       </w:pPr>
-      <w:bookmarkStart w:id="15" w:name="_Toc167198648"/>
+      <w:bookmarkStart w:id="12" w:name="_Toc167198648"/>
       <w:r>
         <w:rPr>
           <w:rFonts w:ascii="Arial" w:hAnsi="Arial" w:cs="Arial"/>
@@ -4989,7 +5337,7 @@
         </w:rPr>
         <w:t>edia</w:t>
       </w:r>
-      <w:bookmarkEnd w:id="15"/>
+      <w:bookmarkEnd w:id="12"/>
     </w:p>
     <w:p/>
     <w:p>
@@ -5144,7 +5492,7 @@
                     </pic:cNvPicPr>
                   </pic:nvPicPr>
                   <pic:blipFill>
-                    <a:blip r:embed="rId28">
+                    <a:blip r:embed="rId26">
                       <a:extLst>
                         <a:ext uri="{28A0092B-C50C-407E-A947-70E740481C1C}">
                           <a14:useLocalDpi xmlns:a14="http://schemas.microsoft.com/office/drawing/2010/main" val="0"/>
@@ -5245,7 +5593,7 @@
           <w:rFonts w:ascii="Arial" w:hAnsi="Arial" w:cs="Arial"/>
         </w:rPr>
       </w:pPr>
-      <w:bookmarkStart w:id="16" w:name="_Toc167198649"/>
+      <w:bookmarkStart w:id="13" w:name="_Toc167198649"/>
       <w:r>
         <w:rPr>
           <w:rFonts w:ascii="Arial" w:hAnsi="Arial" w:cs="Arial"/>
@@ -5271,7 +5619,7 @@
         </w:rPr>
         <w:t>ollection</w:t>
       </w:r>
-      <w:bookmarkEnd w:id="16"/>
+      <w:bookmarkEnd w:id="13"/>
     </w:p>
     <w:p>
       <w:pPr>
@@ -5544,7 +5892,7 @@
           <w:rFonts w:ascii="Arial" w:hAnsi="Arial" w:cs="Arial"/>
         </w:rPr>
       </w:pPr>
-      <w:bookmarkStart w:id="17" w:name="_Toc167198650"/>
+      <w:bookmarkStart w:id="14" w:name="_Toc167198650"/>
       <w:r>
         <w:rPr>
           <w:rFonts w:ascii="Arial" w:hAnsi="Arial" w:cs="Arial"/>
@@ -5575,7 +5923,7 @@
         </w:rPr>
         <w:t>nquiry</w:t>
       </w:r>
-      <w:bookmarkEnd w:id="17"/>
+      <w:bookmarkEnd w:id="14"/>
     </w:p>
     <w:p>
       <w:pPr>
@@ -5838,14 +6186,14 @@
           <w:rFonts w:ascii="Arial" w:hAnsi="Arial" w:cs="Arial"/>
         </w:rPr>
       </w:pPr>
-      <w:bookmarkStart w:id="18" w:name="_Toc167198651"/>
+      <w:bookmarkStart w:id="15" w:name="_Toc167198651"/>
       <w:r>
         <w:rPr>
           <w:rFonts w:ascii="Arial" w:hAnsi="Arial" w:cs="Arial"/>
         </w:rPr>
         <w:t>Conclusion</w:t>
       </w:r>
-      <w:bookmarkEnd w:id="18"/>
+      <w:bookmarkEnd w:id="15"/>
     </w:p>
     <w:p/>
     <w:p>
@@ -5960,7 +6308,7 @@
           <w:rFonts w:ascii="Arial" w:hAnsi="Arial" w:cs="Arial"/>
         </w:rPr>
       </w:pPr>
-      <w:bookmarkStart w:id="19" w:name="_Toc167198652"/>
+      <w:bookmarkStart w:id="16" w:name="_Toc167198652"/>
       <w:r>
         <w:rPr>
           <w:rFonts w:ascii="Arial" w:hAnsi="Arial" w:cs="Arial"/>
@@ -5968,7 +6316,7 @@
         <w:lastRenderedPageBreak/>
         <w:t>Table</w:t>
       </w:r>
-      <w:bookmarkEnd w:id="19"/>
+      <w:bookmarkEnd w:id="16"/>
     </w:p>
     <w:p/>
     <w:p/>
@@ -7200,84 +7548,6 @@
     </w:sectPr>
   </w:body>
 </w:document>
-</file>
-
-<file path=word/comments.xml><?xml version="1.0" encoding="utf-8"?>
-<w:comments xmlns:wpc="http://schemas.microsoft.com/office/word/2010/wordprocessingCanvas" xmlns:cx="http://schemas.microsoft.com/office/drawing/2014/chartex" xmlns:cx1="http://schemas.microsoft.com/office/drawing/2015/9/8/chartex" xmlns:cx2="http://schemas.microsoft.com/office/drawing/2015/10/21/chartex" xmlns:cx3="http://schemas.microsoft.com/office/drawing/2016/5/9/chartex" xmlns:cx4="http://schemas.microsoft.com/office/drawing/2016/5/10/chartex" xmlns:cx5="http://schemas.microsoft.com/office/drawing/2016/5/11/chartex" xmlns:cx6="http://schemas.microsoft.com/office/drawing/2016/5/12/chartex" xmlns:cx7="http://schemas.microsoft.com/office/drawing/2016/5/13/chartex" xmlns:cx8="http://schemas.microsoft.com/office/drawing/2016/5/14/chartex" xmlns:mc="http://schemas.openxmlformats.org/markup-compatibility/2006" xmlns:aink="http://schemas.microsoft.com/office/drawing/2016/ink" xmlns:am3d="http://schemas.microsoft.com/office/drawing/2017/model3d" xmlns:o="urn:schemas-microsoft-com:office:office" xmlns:oel="http://schemas.microsoft.com/office/2019/extlst" xmlns:r="http://schemas.openxmlformats.org/officeDocument/2006/relationships" xmlns:m="http://schemas.openxmlformats.org/officeDocument/2006/math" xmlns:v="urn:schemas-microsoft-com:vml" xmlns:wp14="http://schemas.microsoft.com/office/word/2010/wordprocessingDrawing" xmlns:wp="http://schemas.openxmlformats.org/drawingml/2006/wordprocessingDrawing" xmlns:w10="urn:schemas-microsoft-com:office:word" xmlns:w="http://schemas.openxmlformats.org/wordprocessingml/2006/main" xmlns:w14="http://schemas.microsoft.com/office/word/2010/wordml" xmlns:w15="http://schemas.microsoft.com/office/word/2012/wordml" xmlns:w16cex="http://schemas.microsoft.com/office/word/2018/wordml/cex" xmlns:w16cid="http://schemas.microsoft.com/office/word/2016/wordml/cid" xmlns:w16="http://schemas.microsoft.com/office/word/2018/wordml" xmlns:w16sdtdh="http://schemas.microsoft.com/office/word/2020/wordml/sdtdatahash" xmlns:w16se="http://schemas.microsoft.com/office/word/2015/wordml/symex" xmlns:wpg="http://schemas.microsoft.com/office/word/2010/wordprocessingGroup" xmlns:wpi="http://schemas.microsoft.com/office/word/2010/wordprocessingInk" xmlns:wne="http://schemas.microsoft.com/office/word/2006/wordml" xmlns:wps="http://schemas.microsoft.com/office/word/2010/wordprocessingShape" mc:Ignorable="w14 w15 w16se w16cid w16 w16cex w16sdtdh wp14">
-  <w:comment w:id="8" w:author="Author" w:initials="A">
-    <w:p>
-      <w:pPr>
-        <w:pStyle w:val="CommentText"/>
-      </w:pPr>
-      <w:r>
-        <w:rPr>
-          <w:rStyle w:val="CommentReference"/>
-        </w:rPr>
-        <w:annotationRef/>
-      </w:r>
-      <w:r>
-        <w:rPr>
-          <w:lang w:val="en-GB"/>
-        </w:rPr>
-        <w:t>Linear regression</w:t>
-      </w:r>
-    </w:p>
-  </w:comment>
-  <w:comment w:id="11" w:author="Author" w:initials="A">
-    <w:p>
-      <w:pPr>
-        <w:pStyle w:val="CommentText"/>
-      </w:pPr>
-      <w:r>
-        <w:rPr>
-          <w:rStyle w:val="CommentReference"/>
-        </w:rPr>
-        <w:annotationRef/>
-      </w:r>
-      <w:r>
-        <w:rPr>
-          <w:lang w:val="en-GB"/>
-        </w:rPr>
-        <w:t>Where is RO in shore?</w:t>
-      </w:r>
-    </w:p>
-  </w:comment>
-  <w:comment w:id="12" w:author="Author" w:initials="A">
-    <w:p>
-      <w:pPr>
-        <w:pStyle w:val="CommentText"/>
-      </w:pPr>
-      <w:r>
-        <w:rPr>
-          <w:rStyle w:val="CommentReference"/>
-        </w:rPr>
-        <w:annotationRef/>
-      </w:r>
-      <w:r>
-        <w:rPr>
-          <w:lang w:val="en-GB"/>
-        </w:rPr>
-        <w:t>Remove names just initials</w:t>
-      </w:r>
-    </w:p>
-  </w:comment>
-</w:comments>
-</file>
-
-<file path=word/commentsExtended.xml><?xml version="1.0" encoding="utf-8"?>
-<w15:commentsEx xmlns:wpc="http://schemas.microsoft.com/office/word/2010/wordprocessingCanvas" xmlns:cx="http://schemas.microsoft.com/office/drawing/2014/chartex" xmlns:cx1="http://schemas.microsoft.com/office/drawing/2015/9/8/chartex" xmlns:cx2="http://schemas.microsoft.com/office/drawing/2015/10/21/chartex" xmlns:cx3="http://schemas.microsoft.com/office/drawing/2016/5/9/chartex" xmlns:cx4="http://schemas.microsoft.com/office/drawing/2016/5/10/chartex" xmlns:cx5="http://schemas.microsoft.com/office/drawing/2016/5/11/chartex" xmlns:cx6="http://schemas.microsoft.com/office/drawing/2016/5/12/chartex" xmlns:cx7="http://schemas.microsoft.com/office/drawing/2016/5/13/chartex" xmlns:cx8="http://schemas.microsoft.com/office/drawing/2016/5/14/chartex" xmlns:mc="http://schemas.openxmlformats.org/markup-compatibility/2006" xmlns:aink="http://schemas.microsoft.com/office/drawing/2016/ink" xmlns:am3d="http://schemas.microsoft.com/office/drawing/2017/model3d" xmlns:o="urn:schemas-microsoft-com:office:office" xmlns:oel="http://schemas.microsoft.com/office/2019/extlst" xmlns:r="http://schemas.openxmlformats.org/officeDocument/2006/relationships" xmlns:m="http://schemas.openxmlformats.org/officeDocument/2006/math" xmlns:v="urn:schemas-microsoft-com:vml" xmlns:wp14="http://schemas.microsoft.com/office/word/2010/wordprocessingDrawing" xmlns:wp="http://schemas.openxmlformats.org/drawingml/2006/wordprocessingDrawing" xmlns:w10="urn:schemas-microsoft-com:office:word" xmlns:w="http://schemas.openxmlformats.org/wordprocessingml/2006/main" xmlns:w14="http://schemas.microsoft.com/office/word/2010/wordml" xmlns:w15="http://schemas.microsoft.com/office/word/2012/wordml" xmlns:w16cex="http://schemas.microsoft.com/office/word/2018/wordml/cex" xmlns:w16cid="http://schemas.microsoft.com/office/word/2016/wordml/cid" xmlns:w16="http://schemas.microsoft.com/office/word/2018/wordml" xmlns:w16sdtdh="http://schemas.microsoft.com/office/word/2020/wordml/sdtdatahash" xmlns:w16se="http://schemas.microsoft.com/office/word/2015/wordml/symex" xmlns:wpg="http://schemas.microsoft.com/office/word/2010/wordprocessingGroup" xmlns:wpi="http://schemas.microsoft.com/office/word/2010/wordprocessingInk" xmlns:wne="http://schemas.microsoft.com/office/word/2006/wordml" xmlns:wps="http://schemas.microsoft.com/office/word/2010/wordprocessingShape" mc:Ignorable="w14 w15 w16se w16cid w16 w16cex w16sdtdh wp14">
-  <w15:commentEx w15:paraId="3F427E68" w15:done="0"/>
-  <w15:commentEx w15:paraId="25958C98" w15:done="0"/>
-  <w15:commentEx w15:paraId="281DCB32" w15:done="0"/>
-</w15:commentsEx>
-</file>
-
-<file path=word/commentsIds.xml><?xml version="1.0" encoding="utf-8"?>
-<w16cid:commentsIds xmlns:wpc="http://schemas.microsoft.com/office/word/2010/wordprocessingCanvas" xmlns:cx="http://schemas.microsoft.com/office/drawing/2014/chartex" xmlns:cx1="http://schemas.microsoft.com/office/drawing/2015/9/8/chartex" xmlns:cx2="http://schemas.microsoft.com/office/drawing/2015/10/21/chartex" xmlns:cx3="http://schemas.microsoft.com/office/drawing/2016/5/9/chartex" xmlns:cx4="http://schemas.microsoft.com/office/drawing/2016/5/10/chartex" xmlns:cx5="http://schemas.microsoft.com/office/drawing/2016/5/11/chartex" xmlns:cx6="http://schemas.microsoft.com/office/drawing/2016/5/12/chartex" xmlns:cx7="http://schemas.microsoft.com/office/drawing/2016/5/13/chartex" xmlns:cx8="http://schemas.microsoft.com/office/drawing/2016/5/14/chartex" xmlns:mc="http://schemas.openxmlformats.org/markup-compatibility/2006" xmlns:aink="http://schemas.microsoft.com/office/drawing/2016/ink" xmlns:am3d="http://schemas.microsoft.com/office/drawing/2017/model3d" xmlns:o="urn:schemas-microsoft-com:office:office" xmlns:oel="http://schemas.microsoft.com/office/2019/extlst" xmlns:r="http://schemas.openxmlformats.org/officeDocument/2006/relationships" xmlns:m="http://schemas.openxmlformats.org/officeDocument/2006/math" xmlns:v="urn:schemas-microsoft-com:vml" xmlns:wp14="http://schemas.microsoft.com/office/word/2010/wordprocessingDrawing" xmlns:wp="http://schemas.openxmlformats.org/drawingml/2006/wordprocessingDrawing" xmlns:w10="urn:schemas-microsoft-com:office:word" xmlns:w="http://schemas.openxmlformats.org/wordprocessingml/2006/main" xmlns:w14="http://schemas.microsoft.com/office/word/2010/wordml" xmlns:w15="http://schemas.microsoft.com/office/word/2012/wordml" xmlns:w16cex="http://schemas.microsoft.com/office/word/2018/wordml/cex" xmlns:w16cid="http://schemas.microsoft.com/office/word/2016/wordml/cid" xmlns:w16="http://schemas.microsoft.com/office/word/2018/wordml" xmlns:w16sdtdh="http://schemas.microsoft.com/office/word/2020/wordml/sdtdatahash" xmlns:w16se="http://schemas.microsoft.com/office/word/2015/wordml/symex" xmlns:wpg="http://schemas.microsoft.com/office/word/2010/wordprocessingGroup" xmlns:wpi="http://schemas.microsoft.com/office/word/2010/wordprocessingInk" xmlns:wne="http://schemas.microsoft.com/office/word/2006/wordml" xmlns:wps="http://schemas.microsoft.com/office/word/2010/wordprocessingShape" mc:Ignorable="w14 w15 w16se w16cid w16 w16cex w16sdtdh wp14">
-  <w16cid:commentId w16cid:paraId="3F427E68" w16cid:durableId="1A64F24A"/>
-  <w16cid:commentId w16cid:paraId="25958C98" w16cid:durableId="41514C2B"/>
-  <w16cid:commentId w16cid:paraId="281DCB32" w16cid:durableId="7CCDD6BC"/>
-</w16cid:commentsIds>
 </file>
 
 <file path=word/endnotes.xml><?xml version="1.0" encoding="utf-8"?>
@@ -14431,6 +14701,7 @@
   <w:style w:type="character" w:default="1" w:styleId="DefaultParagraphFont">
     <w:name w:val="Default Paragraph Font"/>
     <w:uiPriority w:val="1"/>
+    <w:semiHidden/>
     <w:unhideWhenUsed/>
   </w:style>
   <w:style w:type="table" w:default="1" w:styleId="TableNormal">

</xml_diff>